<commit_message>
Started working on reflections of working in a team and added rank in the requirements document
</commit_message>
<xml_diff>
--- a/doc/Working sets/Requirements.docx
+++ b/doc/Working sets/Requirements.docx
@@ -274,6 +274,49 @@
     <w:p>
       <w:pPr>
         <w:pStyle w:val="style0"/>
+        <w:numPr>
+          <w:ilvl w:val="0"/>
+          <w:numId w:val="2"/>
+        </w:numPr>
+      </w:pPr>
+      <w:r>
+        <w:rPr>
+          <w:rFonts w:cs="Calibri" w:eastAsia="Calibri"/>
+          <w:b/>
+          <w:bCs/>
+          <w:color w:val="00000A"/>
+          <w:spacing w:val="0"/>
+          <w:position w:val="0"/>
+          <w:sz w:val="24"/>
+          <w:sz w:val="32"/>
+          <w:szCs w:val="32"/>
+          <w:u w:val="none"/>
+          <w:shd w:fill="FFFFFF" w:val="clear"/>
+          <w:vertAlign w:val="baseline"/>
+        </w:rPr>
+        <w:t xml:space="preserve">Rank: </w:t>
+      </w:r>
+      <w:r>
+        <w:rPr>
+          <w:rFonts w:cs="Calibri" w:eastAsia="Calibri"/>
+          <w:b w:val="false"/>
+          <w:bCs w:val="false"/>
+          <w:color w:val="00000A"/>
+          <w:spacing w:val="0"/>
+          <w:position w:val="0"/>
+          <w:sz w:val="24"/>
+          <w:sz w:val="32"/>
+          <w:szCs w:val="32"/>
+          <w:u w:val="none"/>
+          <w:shd w:fill="FFFFFF" w:val="clear"/>
+          <w:vertAlign w:val="baseline"/>
+        </w:rPr>
+        <w:t>1.</w:t>
+      </w:r>
+    </w:p>
+    <w:p>
+      <w:pPr>
+        <w:pStyle w:val="style0"/>
       </w:pPr>
       <w:r>
         <w:rPr/>
@@ -557,6 +600,29 @@
         <w:pStyle w:val="style0"/>
       </w:pPr>
       <w:r>
+        <w:rPr>
+          <w:b/>
+          <w:bCs/>
+          <w:sz w:val="32"/>
+          <w:szCs w:val="32"/>
+        </w:rPr>
+        <w:t xml:space="preserve">Rank: </w:t>
+      </w:r>
+      <w:r>
+        <w:rPr>
+          <w:b w:val="false"/>
+          <w:bCs w:val="false"/>
+          <w:sz w:val="32"/>
+          <w:szCs w:val="32"/>
+        </w:rPr>
+        <w:t>1.</w:t>
+      </w:r>
+    </w:p>
+    <w:p>
+      <w:pPr>
+        <w:pStyle w:val="style0"/>
+      </w:pPr>
+      <w:r>
         <w:rPr/>
       </w:r>
     </w:p>
@@ -565,6 +631,78 @@
         <w:pStyle w:val="style0"/>
       </w:pPr>
       <w:r>
+        <w:rPr/>
+      </w:r>
+    </w:p>
+    <w:p>
+      <w:pPr>
+        <w:pStyle w:val="style0"/>
+      </w:pPr>
+      <w:r>
+        <w:rPr/>
+      </w:r>
+    </w:p>
+    <w:p>
+      <w:pPr>
+        <w:pStyle w:val="style0"/>
+      </w:pPr>
+      <w:r>
+        <w:rPr/>
+      </w:r>
+    </w:p>
+    <w:p>
+      <w:pPr>
+        <w:pStyle w:val="style0"/>
+      </w:pPr>
+      <w:r>
+        <w:rPr/>
+      </w:r>
+    </w:p>
+    <w:p>
+      <w:pPr>
+        <w:pStyle w:val="style0"/>
+      </w:pPr>
+      <w:r>
+        <w:rPr/>
+      </w:r>
+    </w:p>
+    <w:p>
+      <w:pPr>
+        <w:pStyle w:val="style0"/>
+      </w:pPr>
+      <w:r>
+        <w:rPr/>
+      </w:r>
+    </w:p>
+    <w:p>
+      <w:pPr>
+        <w:pStyle w:val="style0"/>
+      </w:pPr>
+      <w:r>
+        <w:rPr/>
+      </w:r>
+    </w:p>
+    <w:p>
+      <w:pPr>
+        <w:pStyle w:val="style0"/>
+      </w:pPr>
+      <w:r>
+        <w:rPr/>
+      </w:r>
+    </w:p>
+    <w:p>
+      <w:pPr>
+        <w:pStyle w:val="style0"/>
+      </w:pPr>
+      <w:r>
+        <w:rPr/>
+      </w:r>
+    </w:p>
+    <w:p>
+      <w:pPr>
+        <w:pStyle w:val="style0"/>
+      </w:pPr>
+      <w:r>
         <w:rPr>
           <w:rFonts w:cs="Calibri" w:eastAsia="Calibri"/>
           <w:b/>
@@ -821,6 +959,45 @@
         <w:pStyle w:val="style0"/>
       </w:pPr>
       <w:r>
+        <w:rPr>
+          <w:rFonts w:cs="Calibri" w:eastAsia="Calibri"/>
+          <w:b/>
+          <w:bCs/>
+          <w:color w:val="00000A"/>
+          <w:spacing w:val="0"/>
+          <w:position w:val="0"/>
+          <w:sz w:val="24"/>
+          <w:sz w:val="32"/>
+          <w:szCs w:val="32"/>
+          <w:u w:val="none"/>
+          <w:shd w:fill="FFFFFF" w:val="clear"/>
+          <w:vertAlign w:val="baseline"/>
+        </w:rPr>
+        <w:t xml:space="preserve">Rank: </w:t>
+      </w:r>
+      <w:r>
+        <w:rPr>
+          <w:rFonts w:cs="Calibri" w:eastAsia="Calibri"/>
+          <w:b w:val="false"/>
+          <w:bCs w:val="false"/>
+          <w:color w:val="00000A"/>
+          <w:spacing w:val="0"/>
+          <w:position w:val="0"/>
+          <w:sz w:val="24"/>
+          <w:sz w:val="32"/>
+          <w:szCs w:val="32"/>
+          <w:u w:val="none"/>
+          <w:shd w:fill="FFFFFF" w:val="clear"/>
+          <w:vertAlign w:val="baseline"/>
+        </w:rPr>
+        <w:t>5.</w:t>
+      </w:r>
+    </w:p>
+    <w:p>
+      <w:pPr>
+        <w:pStyle w:val="style0"/>
+      </w:pPr>
+      <w:r>
         <w:rPr/>
       </w:r>
     </w:p>
@@ -829,13 +1006,308 @@
         <w:pStyle w:val="style0"/>
       </w:pPr>
       <w:r>
+        <w:rPr>
+          <w:rFonts w:cs="Calibri" w:eastAsia="Calibri"/>
+          <w:b/>
+          <w:bCs/>
+          <w:color w:val="00000A"/>
+          <w:spacing w:val="0"/>
+          <w:position w:val="0"/>
+          <w:sz w:val="24"/>
+          <w:sz w:val="32"/>
+          <w:szCs w:val="32"/>
+          <w:u w:val="none"/>
+          <w:shd w:fill="FFFFFF" w:val="clear"/>
+          <w:vertAlign w:val="baseline"/>
+        </w:rPr>
+        <w:t xml:space="preserve">ID: </w:t>
+      </w:r>
+      <w:r>
+        <w:rPr>
+          <w:rFonts w:cs="Calibri" w:eastAsia="Calibri"/>
+          <w:b w:val="false"/>
+          <w:bCs w:val="false"/>
+          <w:color w:val="00000A"/>
+          <w:spacing w:val="0"/>
+          <w:position w:val="0"/>
+          <w:sz w:val="24"/>
+          <w:sz w:val="32"/>
+          <w:szCs w:val="32"/>
+          <w:u w:val="none"/>
+          <w:shd w:fill="FFFFFF" w:val="clear"/>
+          <w:vertAlign w:val="baseline"/>
+        </w:rPr>
+        <w:t>1.04</w:t>
+      </w:r>
+    </w:p>
+    <w:p>
+      <w:pPr>
+        <w:pStyle w:val="style0"/>
+      </w:pPr>
+      <w:r>
+        <w:rPr>
+          <w:rFonts w:cs="Calibri" w:eastAsia="Calibri"/>
+          <w:b/>
+          <w:bCs/>
+          <w:color w:val="00000A"/>
+          <w:spacing w:val="0"/>
+          <w:position w:val="0"/>
+          <w:sz w:val="24"/>
+          <w:sz w:val="32"/>
+          <w:szCs w:val="32"/>
+          <w:u w:val="none"/>
+          <w:shd w:fill="FFFFFF" w:val="clear"/>
+          <w:vertAlign w:val="baseline"/>
+        </w:rPr>
+        <w:t xml:space="preserve">Title: </w:t>
+      </w:r>
+      <w:r>
+        <w:rPr>
+          <w:rFonts w:cs="Calibri" w:eastAsia="Calibri"/>
+          <w:b w:val="false"/>
+          <w:bCs w:val="false"/>
+          <w:color w:val="00000A"/>
+          <w:spacing w:val="0"/>
+          <w:position w:val="0"/>
+          <w:sz w:val="24"/>
+          <w:sz w:val="32"/>
+          <w:szCs w:val="32"/>
+          <w:u w:val="none"/>
+          <w:shd w:fill="FFFFFF" w:val="clear"/>
+          <w:vertAlign w:val="baseline"/>
+        </w:rPr>
+        <w:t>Conversion limit.</w:t>
+      </w:r>
+    </w:p>
+    <w:p>
+      <w:pPr>
+        <w:pStyle w:val="style0"/>
+      </w:pPr>
+      <w:r>
+        <w:rPr>
+          <w:rFonts w:cs="Calibri" w:eastAsia="Calibri"/>
+          <w:b/>
+          <w:bCs/>
+          <w:color w:val="00000A"/>
+          <w:spacing w:val="0"/>
+          <w:position w:val="0"/>
+          <w:sz w:val="24"/>
+          <w:sz w:val="32"/>
+          <w:szCs w:val="32"/>
+          <w:u w:val="none"/>
+          <w:shd w:fill="FFFFFF" w:val="clear"/>
+          <w:vertAlign w:val="baseline"/>
+        </w:rPr>
+        <w:t xml:space="preserve">Description: </w:t>
+      </w:r>
+      <w:r>
+        <w:rPr>
+          <w:rFonts w:cs="Calibri" w:eastAsia="Calibri"/>
+          <w:b w:val="false"/>
+          <w:bCs w:val="false"/>
+          <w:color w:val="00000A"/>
+          <w:spacing w:val="0"/>
+          <w:position w:val="0"/>
+          <w:sz w:val="24"/>
+          <w:sz w:val="32"/>
+          <w:szCs w:val="32"/>
+          <w:u w:val="none"/>
+          <w:shd w:fill="FFFFFF" w:val="clear"/>
+          <w:vertAlign w:val="baseline"/>
+        </w:rPr>
+        <w:t>Make sure that the conversion of a picture doesn't take than five seconds.</w:t>
+      </w:r>
+    </w:p>
+    <w:p>
+      <w:pPr>
+        <w:pStyle w:val="style0"/>
+      </w:pPr>
+      <w:r>
+        <w:rPr>
+          <w:rFonts w:cs="Calibri" w:eastAsia="Calibri"/>
+          <w:b/>
+          <w:bCs/>
+          <w:color w:val="00000A"/>
+          <w:spacing w:val="0"/>
+          <w:position w:val="0"/>
+          <w:sz w:val="24"/>
+          <w:sz w:val="32"/>
+          <w:szCs w:val="32"/>
+          <w:u w:val="none"/>
+          <w:shd w:fill="FFFFFF" w:val="clear"/>
+          <w:vertAlign w:val="baseline"/>
+        </w:rPr>
+        <w:t xml:space="preserve">Dependencies: </w:t>
+      </w:r>
+      <w:r>
+        <w:rPr>
+          <w:rFonts w:cs="Calibri" w:eastAsia="Calibri"/>
+          <w:b w:val="false"/>
+          <w:bCs w:val="false"/>
+          <w:color w:val="00000A"/>
+          <w:spacing w:val="0"/>
+          <w:position w:val="0"/>
+          <w:sz w:val="24"/>
+          <w:sz w:val="32"/>
+          <w:szCs w:val="32"/>
+          <w:u w:val="none"/>
+          <w:shd w:fill="FFFFFF" w:val="clear"/>
+          <w:vertAlign w:val="baseline"/>
+        </w:rPr>
+        <w:t>1.03, a smaller, compressed image will convert faster than a larger, uncompressed image.</w:t>
+      </w:r>
+    </w:p>
+    <w:p>
+      <w:pPr>
+        <w:pStyle w:val="style0"/>
+      </w:pPr>
+      <w:r>
+        <w:rPr>
+          <w:rFonts w:cs="Calibri" w:eastAsia="Calibri"/>
+          <w:b/>
+          <w:bCs/>
+          <w:color w:val="00000A"/>
+          <w:spacing w:val="0"/>
+          <w:position w:val="0"/>
+          <w:sz w:val="24"/>
+          <w:sz w:val="32"/>
+          <w:szCs w:val="32"/>
+          <w:u w:val="none"/>
+          <w:shd w:fill="FFFFFF" w:val="clear"/>
+          <w:vertAlign w:val="baseline"/>
+        </w:rPr>
+        <w:t xml:space="preserve">Rationale: </w:t>
+      </w:r>
+      <w:r>
+        <w:rPr>
+          <w:rFonts w:cs="Calibri" w:eastAsia="Calibri"/>
+          <w:b w:val="false"/>
+          <w:bCs w:val="false"/>
+          <w:color w:val="00000A"/>
+          <w:spacing w:val="0"/>
+          <w:position w:val="0"/>
+          <w:sz w:val="24"/>
+          <w:sz w:val="32"/>
+          <w:szCs w:val="32"/>
+          <w:u w:val="none"/>
+          <w:shd w:fill="FFFFFF" w:val="clear"/>
+          <w:vertAlign w:val="baseline"/>
+        </w:rPr>
+        <w:t>By setting a time limit the application runs smoother if the requirement is fulfilled.</w:t>
+      </w:r>
+    </w:p>
+    <w:p>
+      <w:pPr>
+        <w:pStyle w:val="style0"/>
+      </w:pPr>
+      <w:r>
+        <w:rPr>
+          <w:rFonts w:cs="Calibri" w:eastAsia="Calibri"/>
+          <w:b/>
+          <w:bCs/>
+          <w:color w:val="00000A"/>
+          <w:spacing w:val="0"/>
+          <w:position w:val="0"/>
+          <w:sz w:val="24"/>
+          <w:sz w:val="32"/>
+          <w:szCs w:val="32"/>
+          <w:u w:val="none"/>
+          <w:shd w:fill="FFFFFF" w:val="clear"/>
+          <w:vertAlign w:val="baseline"/>
+        </w:rPr>
+        <w:t xml:space="preserve">Pre condition: </w:t>
+      </w:r>
+      <w:r>
+        <w:rPr>
+          <w:rFonts w:cs="Calibri" w:eastAsia="Calibri"/>
+          <w:b w:val="false"/>
+          <w:bCs w:val="false"/>
+          <w:color w:val="00000A"/>
+          <w:spacing w:val="0"/>
+          <w:position w:val="0"/>
+          <w:sz w:val="24"/>
+          <w:sz w:val="32"/>
+          <w:szCs w:val="32"/>
+          <w:u w:val="none"/>
+          <w:shd w:fill="FFFFFF" w:val="clear"/>
+          <w:vertAlign w:val="baseline"/>
+        </w:rPr>
+        <w:t>The user chooses to convert an image.</w:t>
+      </w:r>
+    </w:p>
+    <w:p>
+      <w:pPr>
+        <w:pStyle w:val="style0"/>
+      </w:pPr>
+      <w:r>
+        <w:rPr>
+          <w:rFonts w:cs="Calibri" w:eastAsia="Calibri"/>
+          <w:b/>
+          <w:bCs/>
+          <w:color w:val="00000A"/>
+          <w:spacing w:val="0"/>
+          <w:position w:val="0"/>
+          <w:sz w:val="24"/>
+          <w:sz w:val="32"/>
+          <w:szCs w:val="32"/>
+          <w:u w:val="none"/>
+          <w:shd w:fill="FFFFFF" w:val="clear"/>
+          <w:vertAlign w:val="baseline"/>
+        </w:rPr>
+        <w:t xml:space="preserve">Post condition: </w:t>
+      </w:r>
+      <w:r>
+        <w:rPr>
+          <w:rFonts w:cs="Calibri" w:eastAsia="Calibri"/>
+          <w:b w:val="false"/>
+          <w:bCs w:val="false"/>
+          <w:color w:val="00000A"/>
+          <w:spacing w:val="0"/>
+          <w:position w:val="0"/>
+          <w:sz w:val="24"/>
+          <w:sz w:val="32"/>
+          <w:szCs w:val="32"/>
+          <w:u w:val="none"/>
+          <w:shd w:fill="FFFFFF" w:val="clear"/>
+          <w:vertAlign w:val="baseline"/>
+        </w:rPr>
+        <w:t>The picture is converted in five seconds or less.</w:t>
+      </w:r>
+    </w:p>
+    <w:p>
+      <w:pPr>
+        <w:pStyle w:val="style0"/>
+      </w:pPr>
+      <w:r>
+        <w:rPr>
+          <w:b/>
+          <w:bCs/>
+          <w:sz w:val="32"/>
+          <w:szCs w:val="32"/>
+        </w:rPr>
+        <w:t xml:space="preserve">Rank: </w:t>
+      </w:r>
+      <w:r>
+        <w:rPr>
+          <w:b w:val="false"/>
+          <w:bCs w:val="false"/>
+          <w:sz w:val="32"/>
+          <w:szCs w:val="32"/>
+        </w:rPr>
+        <w:t>5.</w:t>
+      </w:r>
+    </w:p>
+    <w:p>
+      <w:pPr>
+        <w:pStyle w:val="style0"/>
+      </w:pPr>
+      <w:r>
         <w:rPr/>
       </w:r>
     </w:p>
     <w:p>
       <w:pPr>
         <w:pStyle w:val="style0"/>
-        <w:pageBreakBefore/>
       </w:pPr>
       <w:r>
         <w:rPr>
@@ -869,7 +1341,7 @@
           <w:shd w:fill="FFFFFF" w:val="clear"/>
           <w:vertAlign w:val="baseline"/>
         </w:rPr>
-        <w:t>1.04</w:t>
+        <w:t>1.05</w:t>
       </w:r>
     </w:p>
     <w:p>
@@ -908,7 +1380,7 @@
           <w:shd w:fill="FFFFFF" w:val="clear"/>
           <w:vertAlign w:val="baseline"/>
         </w:rPr>
-        <w:t>Conversion limit.</w:t>
+        <w:t>Orientation.</w:t>
       </w:r>
     </w:p>
     <w:p>
@@ -947,46 +1419,7 @@
           <w:shd w:fill="FFFFFF" w:val="clear"/>
           <w:vertAlign w:val="baseline"/>
         </w:rPr>
-        <w:t>Make sure that the conversion of a picture doesn't take than five seconds.</w:t>
-      </w:r>
-    </w:p>
-    <w:p>
-      <w:pPr>
-        <w:pStyle w:val="style0"/>
-      </w:pPr>
-      <w:r>
-        <w:rPr>
-          <w:rFonts w:cs="Calibri" w:eastAsia="Calibri"/>
-          <w:b/>
-          <w:bCs/>
-          <w:color w:val="00000A"/>
-          <w:spacing w:val="0"/>
-          <w:position w:val="0"/>
-          <w:sz w:val="24"/>
-          <w:sz w:val="32"/>
-          <w:szCs w:val="32"/>
-          <w:u w:val="none"/>
-          <w:shd w:fill="FFFFFF" w:val="clear"/>
-          <w:vertAlign w:val="baseline"/>
-        </w:rPr>
-        <w:t xml:space="preserve">Dependencies: </w:t>
-      </w:r>
-      <w:r>
-        <w:rPr>
-          <w:rFonts w:cs="Calibri" w:eastAsia="Calibri"/>
-          <w:b w:val="false"/>
-          <w:bCs w:val="false"/>
-          <w:color w:val="00000A"/>
-          <w:spacing w:val="0"/>
-          <w:position w:val="0"/>
-          <w:sz w:val="24"/>
-          <w:sz w:val="32"/>
-          <w:szCs w:val="32"/>
-          <w:u w:val="none"/>
-          <w:shd w:fill="FFFFFF" w:val="clear"/>
-          <w:vertAlign w:val="baseline"/>
-        </w:rPr>
-        <w:t>1.03, a smaller, compressed image will convert faster than a larger, uncompressed image.</w:t>
+        <w:t>Make sure that the GUI is both logical and intuitive.</w:t>
       </w:r>
     </w:p>
     <w:p>
@@ -1025,7 +1458,7 @@
           <w:shd w:fill="FFFFFF" w:val="clear"/>
           <w:vertAlign w:val="baseline"/>
         </w:rPr>
-        <w:t>By setting a time limit the application runs smoother if the requirement is fulfilled.</w:t>
+        <w:t>If orientation proves too difficult, less users will be inclined to use the application.</w:t>
       </w:r>
     </w:p>
     <w:p>
@@ -1064,7 +1497,7 @@
           <w:shd w:fill="FFFFFF" w:val="clear"/>
           <w:vertAlign w:val="baseline"/>
         </w:rPr>
-        <w:t>The user chooses to convert an image.</w:t>
+        <w:t>The user wishes to use the application for a specific service.</w:t>
       </w:r>
     </w:p>
     <w:p>
@@ -1103,7 +1536,46 @@
           <w:shd w:fill="FFFFFF" w:val="clear"/>
           <w:vertAlign w:val="baseline"/>
         </w:rPr>
-        <w:t>The picture is converted in five seconds or less.</w:t>
+        <w:t>The user is able to find and use the wanted service without any hassle.</w:t>
+      </w:r>
+    </w:p>
+    <w:p>
+      <w:pPr>
+        <w:pStyle w:val="style0"/>
+      </w:pPr>
+      <w:r>
+        <w:rPr>
+          <w:rFonts w:cs="Calibri" w:eastAsia="Calibri"/>
+          <w:b/>
+          <w:bCs/>
+          <w:color w:val="00000A"/>
+          <w:spacing w:val="0"/>
+          <w:position w:val="0"/>
+          <w:sz w:val="24"/>
+          <w:sz w:val="32"/>
+          <w:szCs w:val="32"/>
+          <w:u w:val="none"/>
+          <w:shd w:fill="FFFFFF" w:val="clear"/>
+          <w:vertAlign w:val="baseline"/>
+        </w:rPr>
+        <w:t xml:space="preserve">Rank: </w:t>
+      </w:r>
+      <w:r>
+        <w:rPr>
+          <w:rFonts w:cs="Calibri" w:eastAsia="Calibri"/>
+          <w:b w:val="false"/>
+          <w:bCs w:val="false"/>
+          <w:color w:val="00000A"/>
+          <w:spacing w:val="0"/>
+          <w:position w:val="0"/>
+          <w:sz w:val="24"/>
+          <w:sz w:val="32"/>
+          <w:szCs w:val="32"/>
+          <w:u w:val="none"/>
+          <w:shd w:fill="FFFFFF" w:val="clear"/>
+          <w:vertAlign w:val="baseline"/>
+        </w:rPr>
+        <w:t>4.</w:t>
       </w:r>
     </w:p>
     <w:p>
@@ -1150,7 +1622,7 @@
           <w:shd w:fill="FFFFFF" w:val="clear"/>
           <w:vertAlign w:val="baseline"/>
         </w:rPr>
-        <w:t>1.05</w:t>
+        <w:t>1.06</w:t>
       </w:r>
     </w:p>
     <w:p>
@@ -1189,7 +1661,7 @@
           <w:shd w:fill="FFFFFF" w:val="clear"/>
           <w:vertAlign w:val="baseline"/>
         </w:rPr>
-        <w:t>Orientation.</w:t>
+        <w:t>Application size.</w:t>
       </w:r>
     </w:p>
     <w:p>
@@ -1228,7 +1700,7 @@
           <w:shd w:fill="FFFFFF" w:val="clear"/>
           <w:vertAlign w:val="baseline"/>
         </w:rPr>
-        <w:t>Make sure that the GUI is both logical and intuitive.</w:t>
+        <w:t>A user wishes to install the application on a phone without using too much application memory.</w:t>
       </w:r>
     </w:p>
     <w:p>
@@ -1267,7 +1739,7 @@
           <w:shd w:fill="FFFFFF" w:val="clear"/>
           <w:vertAlign w:val="baseline"/>
         </w:rPr>
-        <w:t>If orientation proves too difficult, less users will be inclined to use the application.</w:t>
+        <w:t>Users will be less inclined to install an application with higher memory usage than necessary.</w:t>
       </w:r>
     </w:p>
     <w:p>
@@ -1306,7 +1778,7 @@
           <w:shd w:fill="FFFFFF" w:val="clear"/>
           <w:vertAlign w:val="baseline"/>
         </w:rPr>
-        <w:t>The user wishes to use the application for a specific service.</w:t>
+        <w:t>A user wishes to install an application with low memory usage.</w:t>
       </w:r>
     </w:p>
     <w:p>
@@ -1345,7 +1817,30 @@
           <w:shd w:fill="FFFFFF" w:val="clear"/>
           <w:vertAlign w:val="baseline"/>
         </w:rPr>
-        <w:t>The user is able to find and use the wanted service without any hassle.</w:t>
+        <w:t>Succesfully installed the application.</w:t>
+      </w:r>
+    </w:p>
+    <w:p>
+      <w:pPr>
+        <w:pStyle w:val="style0"/>
+      </w:pPr>
+      <w:r>
+        <w:rPr>
+          <w:b/>
+          <w:bCs/>
+          <w:sz w:val="32"/>
+          <w:szCs w:val="32"/>
+        </w:rPr>
+        <w:t xml:space="preserve">Rank: </w:t>
+      </w:r>
+      <w:r>
+        <w:rPr>
+          <w:b w:val="false"/>
+          <w:bCs w:val="false"/>
+          <w:sz w:val="32"/>
+          <w:szCs w:val="32"/>
+        </w:rPr>
+        <w:t>4.</w:t>
       </w:r>
     </w:p>
     <w:p>
@@ -1392,7 +1887,7 @@
           <w:shd w:fill="FFFFFF" w:val="clear"/>
           <w:vertAlign w:val="baseline"/>
         </w:rPr>
-        <w:t>1.06</w:t>
+        <w:t>1.07</w:t>
       </w:r>
     </w:p>
     <w:p>
@@ -1431,7 +1926,7 @@
           <w:shd w:fill="FFFFFF" w:val="clear"/>
           <w:vertAlign w:val="baseline"/>
         </w:rPr>
-        <w:t>Application size.</w:t>
+        <w:t>Offline usage.</w:t>
       </w:r>
     </w:p>
     <w:p>
@@ -1470,7 +1965,233 @@
           <w:shd w:fill="FFFFFF" w:val="clear"/>
           <w:vertAlign w:val="baseline"/>
         </w:rPr>
-        <w:t>A user wishes to install the application on a phone without using too much application memory.</w:t>
+        <w:t>An Internet connection isn't required to use the application.</w:t>
+      </w:r>
+    </w:p>
+    <w:p>
+      <w:pPr>
+        <w:pStyle w:val="style0"/>
+      </w:pPr>
+      <w:r>
+        <w:rPr>
+          <w:rFonts w:cs="Calibri" w:eastAsia="Calibri"/>
+          <w:b/>
+          <w:bCs/>
+          <w:color w:val="00000A"/>
+          <w:spacing w:val="0"/>
+          <w:position w:val="0"/>
+          <w:sz w:val="24"/>
+          <w:sz w:val="32"/>
+          <w:szCs w:val="32"/>
+          <w:u w:val="none"/>
+          <w:shd w:fill="FFFFFF" w:val="clear"/>
+          <w:vertAlign w:val="baseline"/>
+        </w:rPr>
+        <w:t xml:space="preserve">Pre condition: </w:t>
+      </w:r>
+      <w:r>
+        <w:rPr>
+          <w:rFonts w:cs="Calibri" w:eastAsia="Calibri"/>
+          <w:b w:val="false"/>
+          <w:bCs w:val="false"/>
+          <w:color w:val="00000A"/>
+          <w:spacing w:val="0"/>
+          <w:position w:val="0"/>
+          <w:sz w:val="24"/>
+          <w:sz w:val="32"/>
+          <w:szCs w:val="32"/>
+          <w:u w:val="none"/>
+          <w:shd w:fill="FFFFFF" w:val="clear"/>
+          <w:vertAlign w:val="baseline"/>
+        </w:rPr>
+        <w:t>User wishes to start AsciiCam without an internet connection.</w:t>
+      </w:r>
+    </w:p>
+    <w:p>
+      <w:pPr>
+        <w:pStyle w:val="style0"/>
+      </w:pPr>
+      <w:r>
+        <w:rPr>
+          <w:rFonts w:cs="Calibri" w:eastAsia="Calibri"/>
+          <w:b/>
+          <w:bCs/>
+          <w:color w:val="00000A"/>
+          <w:spacing w:val="0"/>
+          <w:position w:val="0"/>
+          <w:sz w:val="24"/>
+          <w:sz w:val="32"/>
+          <w:szCs w:val="32"/>
+          <w:u w:val="none"/>
+          <w:shd w:fill="FFFFFF" w:val="clear"/>
+          <w:vertAlign w:val="baseline"/>
+        </w:rPr>
+        <w:t xml:space="preserve">Post condition: </w:t>
+      </w:r>
+      <w:r>
+        <w:rPr>
+          <w:rFonts w:cs="Calibri" w:eastAsia="Calibri"/>
+          <w:b w:val="false"/>
+          <w:bCs w:val="false"/>
+          <w:color w:val="00000A"/>
+          <w:spacing w:val="0"/>
+          <w:position w:val="0"/>
+          <w:sz w:val="24"/>
+          <w:sz w:val="32"/>
+          <w:szCs w:val="32"/>
+          <w:u w:val="none"/>
+          <w:shd w:fill="FFFFFF" w:val="clear"/>
+          <w:vertAlign w:val="baseline"/>
+        </w:rPr>
+        <w:t>The application starts.</w:t>
+      </w:r>
+    </w:p>
+    <w:p>
+      <w:pPr>
+        <w:pStyle w:val="style0"/>
+      </w:pPr>
+      <w:r>
+        <w:rPr>
+          <w:b/>
+          <w:bCs/>
+          <w:sz w:val="32"/>
+          <w:szCs w:val="32"/>
+        </w:rPr>
+        <w:t xml:space="preserve">Rank: </w:t>
+      </w:r>
+      <w:r>
+        <w:rPr>
+          <w:b w:val="false"/>
+          <w:bCs w:val="false"/>
+          <w:sz w:val="32"/>
+          <w:szCs w:val="32"/>
+        </w:rPr>
+        <w:t>8.</w:t>
+      </w:r>
+    </w:p>
+    <w:p>
+      <w:pPr>
+        <w:pStyle w:val="style0"/>
+      </w:pPr>
+      <w:r>
+        <w:rPr/>
+      </w:r>
+    </w:p>
+    <w:p>
+      <w:pPr>
+        <w:pStyle w:val="style0"/>
+      </w:pPr>
+      <w:r>
+        <w:rPr>
+          <w:rFonts w:cs="Calibri" w:eastAsia="Calibri"/>
+          <w:b/>
+          <w:bCs/>
+          <w:color w:val="00000A"/>
+          <w:spacing w:val="0"/>
+          <w:position w:val="0"/>
+          <w:sz w:val="24"/>
+          <w:sz w:val="32"/>
+          <w:szCs w:val="32"/>
+          <w:u w:val="none"/>
+          <w:shd w:fill="FFFFFF" w:val="clear"/>
+          <w:vertAlign w:val="baseline"/>
+        </w:rPr>
+        <w:t xml:space="preserve">ID: </w:t>
+      </w:r>
+      <w:r>
+        <w:rPr>
+          <w:rFonts w:cs="Calibri" w:eastAsia="Calibri"/>
+          <w:b w:val="false"/>
+          <w:bCs w:val="false"/>
+          <w:color w:val="00000A"/>
+          <w:spacing w:val="0"/>
+          <w:position w:val="0"/>
+          <w:sz w:val="24"/>
+          <w:sz w:val="32"/>
+          <w:szCs w:val="32"/>
+          <w:u w:val="none"/>
+          <w:shd w:fill="FFFFFF" w:val="clear"/>
+          <w:vertAlign w:val="baseline"/>
+        </w:rPr>
+        <w:t>1.08</w:t>
+      </w:r>
+    </w:p>
+    <w:p>
+      <w:pPr>
+        <w:pStyle w:val="style0"/>
+      </w:pPr>
+      <w:r>
+        <w:rPr>
+          <w:rFonts w:cs="Calibri" w:eastAsia="Calibri"/>
+          <w:b/>
+          <w:bCs/>
+          <w:color w:val="00000A"/>
+          <w:spacing w:val="0"/>
+          <w:position w:val="0"/>
+          <w:sz w:val="24"/>
+          <w:sz w:val="32"/>
+          <w:szCs w:val="32"/>
+          <w:u w:val="none"/>
+          <w:shd w:fill="FFFFFF" w:val="clear"/>
+          <w:vertAlign w:val="baseline"/>
+        </w:rPr>
+        <w:t xml:space="preserve">Title: </w:t>
+      </w:r>
+      <w:r>
+        <w:rPr>
+          <w:rFonts w:cs="Calibri" w:eastAsia="Calibri"/>
+          <w:b w:val="false"/>
+          <w:bCs w:val="false"/>
+          <w:color w:val="00000A"/>
+          <w:spacing w:val="0"/>
+          <w:position w:val="0"/>
+          <w:sz w:val="24"/>
+          <w:sz w:val="32"/>
+          <w:szCs w:val="32"/>
+          <w:u w:val="none"/>
+          <w:shd w:fill="FFFFFF" w:val="clear"/>
+          <w:vertAlign w:val="baseline"/>
+        </w:rPr>
+        <w:t>Filter options.</w:t>
+      </w:r>
+    </w:p>
+    <w:p>
+      <w:pPr>
+        <w:pStyle w:val="style0"/>
+      </w:pPr>
+      <w:r>
+        <w:rPr>
+          <w:rFonts w:cs="Calibri" w:eastAsia="Calibri"/>
+          <w:b/>
+          <w:bCs/>
+          <w:color w:val="00000A"/>
+          <w:spacing w:val="0"/>
+          <w:position w:val="0"/>
+          <w:sz w:val="24"/>
+          <w:sz w:val="32"/>
+          <w:szCs w:val="32"/>
+          <w:u w:val="none"/>
+          <w:shd w:fill="FFFFFF" w:val="clear"/>
+          <w:vertAlign w:val="baseline"/>
+        </w:rPr>
+        <w:t xml:space="preserve">Description: </w:t>
+      </w:r>
+      <w:r>
+        <w:rPr>
+          <w:rFonts w:cs="Calibri" w:eastAsia="Calibri"/>
+          <w:b w:val="false"/>
+          <w:bCs w:val="false"/>
+          <w:color w:val="00000A"/>
+          <w:spacing w:val="0"/>
+          <w:position w:val="0"/>
+          <w:sz w:val="24"/>
+          <w:sz w:val="32"/>
+          <w:szCs w:val="32"/>
+          <w:u w:val="none"/>
+          <w:shd w:fill="FFFFFF" w:val="clear"/>
+          <w:vertAlign w:val="baseline"/>
+        </w:rPr>
+        <w:t>A user may switch between different filters to manipulate a taken or loaded picture.</w:t>
       </w:r>
     </w:p>
     <w:p>
@@ -1509,7 +2230,238 @@
           <w:shd w:fill="FFFFFF" w:val="clear"/>
           <w:vertAlign w:val="baseline"/>
         </w:rPr>
-        <w:t>Users will be less inclined to install an application with higher memory usage than necessary.</w:t>
+        <w:t>More filters will increase the user experience.</w:t>
+      </w:r>
+    </w:p>
+    <w:p>
+      <w:pPr>
+        <w:pStyle w:val="style0"/>
+      </w:pPr>
+      <w:r>
+        <w:rPr>
+          <w:rFonts w:cs="Calibri" w:eastAsia="Calibri"/>
+          <w:b/>
+          <w:bCs/>
+          <w:color w:val="00000A"/>
+          <w:spacing w:val="0"/>
+          <w:position w:val="0"/>
+          <w:sz w:val="24"/>
+          <w:sz w:val="32"/>
+          <w:szCs w:val="32"/>
+          <w:u w:val="none"/>
+          <w:shd w:fill="FFFFFF" w:val="clear"/>
+          <w:vertAlign w:val="baseline"/>
+        </w:rPr>
+        <w:t>Pre condition:</w:t>
+      </w:r>
+    </w:p>
+    <w:p>
+      <w:pPr>
+        <w:pStyle w:val="style0"/>
+      </w:pPr>
+      <w:r>
+        <w:rPr>
+          <w:rFonts w:cs="Calibri" w:eastAsia="Calibri"/>
+          <w:b/>
+          <w:bCs/>
+          <w:color w:val="00000A"/>
+          <w:spacing w:val="0"/>
+          <w:position w:val="0"/>
+          <w:sz w:val="24"/>
+          <w:sz w:val="32"/>
+          <w:szCs w:val="32"/>
+          <w:u w:val="none"/>
+          <w:shd w:fill="FFFFFF" w:val="clear"/>
+          <w:vertAlign w:val="baseline"/>
+        </w:rPr>
+        <w:t>Post condition:</w:t>
+      </w:r>
+    </w:p>
+    <w:p>
+      <w:pPr>
+        <w:pStyle w:val="style0"/>
+      </w:pPr>
+      <w:r>
+        <w:rPr>
+          <w:b/>
+          <w:bCs/>
+          <w:sz w:val="32"/>
+          <w:szCs w:val="32"/>
+        </w:rPr>
+        <w:t xml:space="preserve">Rank: </w:t>
+      </w:r>
+      <w:r>
+        <w:rPr>
+          <w:b w:val="false"/>
+          <w:bCs w:val="false"/>
+          <w:sz w:val="32"/>
+          <w:szCs w:val="32"/>
+        </w:rPr>
+        <w:t>8.</w:t>
+      </w:r>
+    </w:p>
+    <w:p>
+      <w:pPr>
+        <w:pStyle w:val="style0"/>
+      </w:pPr>
+      <w:r>
+        <w:rPr/>
+      </w:r>
+    </w:p>
+    <w:p>
+      <w:pPr>
+        <w:pStyle w:val="style0"/>
+      </w:pPr>
+      <w:r>
+        <w:rPr>
+          <w:rFonts w:cs="Calibri" w:eastAsia="Calibri"/>
+          <w:b/>
+          <w:bCs/>
+          <w:color w:val="00000A"/>
+          <w:spacing w:val="0"/>
+          <w:position w:val="0"/>
+          <w:sz w:val="24"/>
+          <w:sz w:val="32"/>
+          <w:szCs w:val="32"/>
+          <w:u w:val="none"/>
+          <w:shd w:fill="FFFFFF" w:val="clear"/>
+          <w:vertAlign w:val="baseline"/>
+        </w:rPr>
+        <w:t xml:space="preserve">ID: </w:t>
+      </w:r>
+      <w:r>
+        <w:rPr>
+          <w:rFonts w:cs="Calibri" w:eastAsia="Calibri"/>
+          <w:b w:val="false"/>
+          <w:bCs w:val="false"/>
+          <w:color w:val="00000A"/>
+          <w:spacing w:val="0"/>
+          <w:position w:val="0"/>
+          <w:sz w:val="24"/>
+          <w:sz w:val="32"/>
+          <w:szCs w:val="32"/>
+          <w:u w:val="none"/>
+          <w:shd w:fill="FFFFFF" w:val="clear"/>
+          <w:vertAlign w:val="baseline"/>
+        </w:rPr>
+        <w:t>1.09</w:t>
+      </w:r>
+    </w:p>
+    <w:p>
+      <w:pPr>
+        <w:pStyle w:val="style0"/>
+      </w:pPr>
+      <w:r>
+        <w:rPr>
+          <w:rFonts w:cs="Calibri" w:eastAsia="Calibri"/>
+          <w:b/>
+          <w:bCs/>
+          <w:color w:val="00000A"/>
+          <w:spacing w:val="0"/>
+          <w:position w:val="0"/>
+          <w:sz w:val="24"/>
+          <w:sz w:val="32"/>
+          <w:szCs w:val="32"/>
+          <w:u w:val="none"/>
+          <w:shd w:fill="FFFFFF" w:val="clear"/>
+          <w:vertAlign w:val="baseline"/>
+        </w:rPr>
+        <w:t xml:space="preserve">Title: </w:t>
+      </w:r>
+      <w:r>
+        <w:rPr>
+          <w:rFonts w:cs="Calibri" w:eastAsia="Calibri"/>
+          <w:b w:val="false"/>
+          <w:bCs w:val="false"/>
+          <w:color w:val="00000A"/>
+          <w:spacing w:val="0"/>
+          <w:position w:val="0"/>
+          <w:sz w:val="24"/>
+          <w:sz w:val="32"/>
+          <w:szCs w:val="32"/>
+          <w:u w:val="none"/>
+          <w:shd w:fill="FFFFFF" w:val="clear"/>
+          <w:vertAlign w:val="baseline"/>
+        </w:rPr>
+        <w:t>Picture options.</w:t>
+      </w:r>
+    </w:p>
+    <w:p>
+      <w:pPr>
+        <w:pStyle w:val="style0"/>
+      </w:pPr>
+      <w:r>
+        <w:rPr>
+          <w:rFonts w:cs="Calibri" w:eastAsia="Calibri"/>
+          <w:b/>
+          <w:bCs/>
+          <w:color w:val="00000A"/>
+          <w:spacing w:val="0"/>
+          <w:position w:val="0"/>
+          <w:sz w:val="24"/>
+          <w:sz w:val="32"/>
+          <w:szCs w:val="32"/>
+          <w:u w:val="none"/>
+          <w:shd w:fill="FFFFFF" w:val="clear"/>
+          <w:vertAlign w:val="baseline"/>
+        </w:rPr>
+        <w:t xml:space="preserve">Description: </w:t>
+      </w:r>
+      <w:r>
+        <w:rPr>
+          <w:rFonts w:cs="Calibri" w:eastAsia="Calibri"/>
+          <w:b w:val="false"/>
+          <w:bCs w:val="false"/>
+          <w:color w:val="00000A"/>
+          <w:spacing w:val="0"/>
+          <w:position w:val="0"/>
+          <w:sz w:val="24"/>
+          <w:sz w:val="32"/>
+          <w:szCs w:val="32"/>
+          <w:u w:val="none"/>
+          <w:shd w:fill="FFFFFF" w:val="clear"/>
+          <w:vertAlign w:val="baseline"/>
+        </w:rPr>
+        <w:t>A user can manipulate a picture, filtered or original, by changing the brightness and contrast.</w:t>
+      </w:r>
+    </w:p>
+    <w:p>
+      <w:pPr>
+        <w:pStyle w:val="style0"/>
+      </w:pPr>
+      <w:r>
+        <w:rPr>
+          <w:rFonts w:cs="Calibri" w:eastAsia="Calibri"/>
+          <w:b/>
+          <w:bCs/>
+          <w:color w:val="00000A"/>
+          <w:spacing w:val="0"/>
+          <w:position w:val="0"/>
+          <w:sz w:val="24"/>
+          <w:sz w:val="32"/>
+          <w:szCs w:val="32"/>
+          <w:u w:val="none"/>
+          <w:shd w:fill="FFFFFF" w:val="clear"/>
+          <w:vertAlign w:val="baseline"/>
+        </w:rPr>
+        <w:t xml:space="preserve">Rationale: </w:t>
+      </w:r>
+      <w:r>
+        <w:rPr>
+          <w:rFonts w:cs="Calibri" w:eastAsia="Calibri"/>
+          <w:b w:val="false"/>
+          <w:bCs w:val="false"/>
+          <w:color w:val="00000A"/>
+          <w:spacing w:val="0"/>
+          <w:position w:val="0"/>
+          <w:sz w:val="24"/>
+          <w:sz w:val="32"/>
+          <w:szCs w:val="32"/>
+          <w:u w:val="none"/>
+          <w:shd w:fill="FFFFFF" w:val="clear"/>
+          <w:vertAlign w:val="baseline"/>
+        </w:rPr>
+        <w:t>Picture options will work as a nice complement to 1.08 and increase the user experience further.</w:t>
       </w:r>
     </w:p>
     <w:p>
@@ -1548,7 +2500,7 @@
           <w:shd w:fill="FFFFFF" w:val="clear"/>
           <w:vertAlign w:val="baseline"/>
         </w:rPr>
-        <w:t>A user wishes to install an application with low memory usage.</w:t>
+        <w:t>A user is unsatisfied with the properties of a picture.</w:t>
       </w:r>
     </w:p>
     <w:p>
@@ -1587,827 +2539,199 @@
           <w:shd w:fill="FFFFFF" w:val="clear"/>
           <w:vertAlign w:val="baseline"/>
         </w:rPr>
-        <w:t>Succesfully installed the application.</w:t>
-      </w:r>
-    </w:p>
-    <w:p>
-      <w:pPr>
-        <w:pStyle w:val="style0"/>
-      </w:pPr>
-      <w:r>
-        <w:rPr>
-          <w:b/>
-          <w:bCs/>
-        </w:rPr>
-      </w:r>
-    </w:p>
-    <w:p>
-      <w:pPr>
-        <w:pStyle w:val="style0"/>
-      </w:pPr>
-      <w:r>
-        <w:rPr>
-          <w:b/>
-          <w:bCs/>
-        </w:rPr>
-      </w:r>
-    </w:p>
-    <w:p>
-      <w:pPr>
-        <w:pStyle w:val="style0"/>
-        <w:pageBreakBefore/>
-      </w:pPr>
-      <w:r>
-        <w:rPr>
-          <w:rFonts w:cs="Calibri" w:eastAsia="Calibri"/>
-          <w:b/>
-          <w:bCs/>
-          <w:color w:val="00000A"/>
-          <w:spacing w:val="0"/>
-          <w:position w:val="0"/>
-          <w:sz w:val="24"/>
-          <w:sz w:val="32"/>
-          <w:szCs w:val="32"/>
-          <w:u w:val="none"/>
-          <w:shd w:fill="FFFFFF" w:val="clear"/>
-          <w:vertAlign w:val="baseline"/>
+        <w:t>After using the provided picture options, the user is more or completely satisfied.</w:t>
+      </w:r>
+    </w:p>
+    <w:p>
+      <w:pPr>
+        <w:pStyle w:val="style0"/>
+      </w:pPr>
+      <w:r>
+        <w:rPr>
+          <w:b/>
+          <w:bCs/>
+          <w:sz w:val="32"/>
+          <w:szCs w:val="32"/>
+        </w:rPr>
+        <w:t xml:space="preserve">Rank: </w:t>
+      </w:r>
+      <w:r>
+        <w:rPr>
+          <w:b w:val="false"/>
+          <w:bCs w:val="false"/>
+          <w:sz w:val="32"/>
+          <w:szCs w:val="32"/>
+        </w:rPr>
+        <w:t>7.</w:t>
+      </w:r>
+    </w:p>
+    <w:p>
+      <w:pPr>
+        <w:pStyle w:val="style0"/>
+      </w:pPr>
+      <w:r>
+        <w:rPr/>
+      </w:r>
+    </w:p>
+    <w:p>
+      <w:pPr>
+        <w:pStyle w:val="style0"/>
+      </w:pPr>
+      <w:r>
+        <w:rPr>
+          <w:b/>
+          <w:bCs/>
+          <w:sz w:val="32"/>
+          <w:szCs w:val="32"/>
         </w:rPr>
         <w:t xml:space="preserve">ID: </w:t>
       </w:r>
       <w:r>
         <w:rPr>
-          <w:rFonts w:cs="Calibri" w:eastAsia="Calibri"/>
-          <w:b w:val="false"/>
-          <w:bCs w:val="false"/>
-          <w:color w:val="00000A"/>
-          <w:spacing w:val="0"/>
-          <w:position w:val="0"/>
-          <w:sz w:val="24"/>
-          <w:sz w:val="32"/>
-          <w:szCs w:val="32"/>
-          <w:u w:val="none"/>
-          <w:shd w:fill="FFFFFF" w:val="clear"/>
-          <w:vertAlign w:val="baseline"/>
-        </w:rPr>
-        <w:t>1.07</w:t>
-      </w:r>
-    </w:p>
-    <w:p>
-      <w:pPr>
-        <w:pStyle w:val="style0"/>
-      </w:pPr>
-      <w:r>
-        <w:rPr>
-          <w:rFonts w:cs="Calibri" w:eastAsia="Calibri"/>
-          <w:b/>
-          <w:bCs/>
-          <w:color w:val="00000A"/>
-          <w:spacing w:val="0"/>
-          <w:position w:val="0"/>
-          <w:sz w:val="24"/>
-          <w:sz w:val="32"/>
-          <w:szCs w:val="32"/>
-          <w:u w:val="none"/>
-          <w:shd w:fill="FFFFFF" w:val="clear"/>
-          <w:vertAlign w:val="baseline"/>
+          <w:b w:val="false"/>
+          <w:bCs w:val="false"/>
+          <w:sz w:val="32"/>
+          <w:szCs w:val="32"/>
+        </w:rPr>
+        <w:t>1.10</w:t>
+      </w:r>
+    </w:p>
+    <w:p>
+      <w:pPr>
+        <w:pStyle w:val="style0"/>
+      </w:pPr>
+      <w:r>
+        <w:rPr>
+          <w:b/>
+          <w:bCs/>
+          <w:sz w:val="32"/>
+          <w:szCs w:val="32"/>
         </w:rPr>
         <w:t xml:space="preserve">Title: </w:t>
       </w:r>
       <w:r>
         <w:rPr>
-          <w:rFonts w:cs="Calibri" w:eastAsia="Calibri"/>
-          <w:b w:val="false"/>
-          <w:bCs w:val="false"/>
-          <w:color w:val="00000A"/>
-          <w:spacing w:val="0"/>
-          <w:position w:val="0"/>
-          <w:sz w:val="24"/>
-          <w:sz w:val="32"/>
-          <w:szCs w:val="32"/>
-          <w:u w:val="none"/>
-          <w:shd w:fill="FFFFFF" w:val="clear"/>
-          <w:vertAlign w:val="baseline"/>
-        </w:rPr>
-        <w:t>Offline usage.</w:t>
-      </w:r>
-    </w:p>
-    <w:p>
-      <w:pPr>
-        <w:pStyle w:val="style0"/>
-      </w:pPr>
-      <w:r>
-        <w:rPr>
-          <w:rFonts w:cs="Calibri" w:eastAsia="Calibri"/>
-          <w:b/>
-          <w:bCs/>
-          <w:color w:val="00000A"/>
-          <w:spacing w:val="0"/>
-          <w:position w:val="0"/>
-          <w:sz w:val="24"/>
-          <w:sz w:val="32"/>
-          <w:szCs w:val="32"/>
-          <w:u w:val="none"/>
-          <w:shd w:fill="FFFFFF" w:val="clear"/>
-          <w:vertAlign w:val="baseline"/>
+          <w:b w:val="false"/>
+          <w:bCs w:val="false"/>
+          <w:sz w:val="32"/>
+          <w:szCs w:val="32"/>
+        </w:rPr>
+        <w:t>Save availability.</w:t>
+      </w:r>
+    </w:p>
+    <w:p>
+      <w:pPr>
+        <w:pStyle w:val="style0"/>
+      </w:pPr>
+      <w:r>
+        <w:rPr>
+          <w:b/>
+          <w:bCs/>
+          <w:sz w:val="32"/>
+          <w:szCs w:val="32"/>
         </w:rPr>
         <w:t xml:space="preserve">Description: </w:t>
       </w:r>
       <w:r>
         <w:rPr>
-          <w:rFonts w:cs="Calibri" w:eastAsia="Calibri"/>
-          <w:b w:val="false"/>
-          <w:bCs w:val="false"/>
-          <w:color w:val="00000A"/>
-          <w:spacing w:val="0"/>
-          <w:position w:val="0"/>
-          <w:sz w:val="24"/>
-          <w:sz w:val="32"/>
-          <w:szCs w:val="32"/>
-          <w:u w:val="none"/>
-          <w:shd w:fill="FFFFFF" w:val="clear"/>
-          <w:vertAlign w:val="baseline"/>
-        </w:rPr>
-        <w:t>An Internet connection isn't required to use the application.</w:t>
-      </w:r>
-    </w:p>
-    <w:p>
-      <w:pPr>
-        <w:pStyle w:val="style0"/>
-      </w:pPr>
-      <w:r>
-        <w:rPr>
-          <w:rFonts w:cs="Calibri" w:eastAsia="Calibri"/>
-          <w:b/>
-          <w:bCs/>
-          <w:color w:val="00000A"/>
-          <w:spacing w:val="0"/>
-          <w:position w:val="0"/>
-          <w:sz w:val="24"/>
-          <w:sz w:val="32"/>
-          <w:szCs w:val="32"/>
-          <w:u w:val="none"/>
-          <w:shd w:fill="FFFFFF" w:val="clear"/>
-          <w:vertAlign w:val="baseline"/>
+          <w:b w:val="false"/>
+          <w:bCs w:val="false"/>
+          <w:sz w:val="32"/>
+          <w:szCs w:val="32"/>
+        </w:rPr>
+        <w:t>A user wishes to save a picture.</w:t>
+      </w:r>
+    </w:p>
+    <w:p>
+      <w:pPr>
+        <w:pStyle w:val="style0"/>
+      </w:pPr>
+      <w:r>
+        <w:rPr>
+          <w:b/>
+          <w:bCs/>
+          <w:sz w:val="32"/>
+          <w:szCs w:val="32"/>
+        </w:rPr>
+        <w:t xml:space="preserve">Rationale: </w:t>
+      </w:r>
+      <w:r>
+        <w:rPr>
+          <w:b w:val="false"/>
+          <w:bCs w:val="false"/>
+          <w:sz w:val="32"/>
+          <w:szCs w:val="32"/>
+        </w:rPr>
+        <w:t>It shouldn't matter if the picture is manipulated, converted or original. Neither should it matter if the picture was taken or loaded from the memory card, a user should always be able to his or her picture.</w:t>
+      </w:r>
+    </w:p>
+    <w:p>
+      <w:pPr>
+        <w:pStyle w:val="style0"/>
+      </w:pPr>
+      <w:r>
+        <w:rPr>
+          <w:b/>
+          <w:bCs/>
+          <w:sz w:val="32"/>
+          <w:szCs w:val="32"/>
         </w:rPr>
         <w:t xml:space="preserve">Pre condition: </w:t>
       </w:r>
       <w:r>
         <w:rPr>
-          <w:rFonts w:cs="Calibri" w:eastAsia="Calibri"/>
-          <w:b w:val="false"/>
-          <w:bCs w:val="false"/>
-          <w:color w:val="00000A"/>
-          <w:spacing w:val="0"/>
-          <w:position w:val="0"/>
-          <w:sz w:val="24"/>
-          <w:sz w:val="32"/>
-          <w:szCs w:val="32"/>
-          <w:u w:val="none"/>
-          <w:shd w:fill="FFFFFF" w:val="clear"/>
-          <w:vertAlign w:val="baseline"/>
-        </w:rPr>
-        <w:t>User wishes to start AsciiCam without an internet connection.</w:t>
-      </w:r>
-    </w:p>
-    <w:p>
-      <w:pPr>
-        <w:pStyle w:val="style0"/>
-      </w:pPr>
-      <w:r>
-        <w:rPr>
-          <w:rFonts w:cs="Calibri" w:eastAsia="Calibri"/>
-          <w:b/>
-          <w:bCs/>
-          <w:color w:val="00000A"/>
-          <w:spacing w:val="0"/>
-          <w:position w:val="0"/>
-          <w:sz w:val="24"/>
-          <w:sz w:val="32"/>
-          <w:szCs w:val="32"/>
-          <w:u w:val="none"/>
-          <w:shd w:fill="FFFFFF" w:val="clear"/>
-          <w:vertAlign w:val="baseline"/>
+          <w:b w:val="false"/>
+          <w:bCs w:val="false"/>
+          <w:sz w:val="32"/>
+          <w:szCs w:val="32"/>
+        </w:rPr>
+        <w:t>A user has a picture, manipulated or original, and wishes to save it.</w:t>
+      </w:r>
+    </w:p>
+    <w:p>
+      <w:pPr>
+        <w:pStyle w:val="style0"/>
+      </w:pPr>
+      <w:r>
+        <w:rPr>
+          <w:b/>
+          <w:bCs/>
+          <w:sz w:val="32"/>
+          <w:szCs w:val="32"/>
         </w:rPr>
         <w:t xml:space="preserve">Post condition: </w:t>
       </w:r>
       <w:r>
         <w:rPr>
-          <w:rFonts w:cs="Calibri" w:eastAsia="Calibri"/>
-          <w:b w:val="false"/>
-          <w:bCs w:val="false"/>
-          <w:color w:val="00000A"/>
-          <w:spacing w:val="0"/>
-          <w:position w:val="0"/>
-          <w:sz w:val="24"/>
-          <w:sz w:val="32"/>
-          <w:szCs w:val="32"/>
-          <w:u w:val="none"/>
-          <w:shd w:fill="FFFFFF" w:val="clear"/>
-          <w:vertAlign w:val="baseline"/>
-        </w:rPr>
-        <w:t>The application starts.</w:t>
-      </w:r>
-    </w:p>
-    <w:p>
-      <w:pPr>
-        <w:pStyle w:val="style0"/>
-      </w:pPr>
-      <w:r>
-        <w:rPr/>
-      </w:r>
-    </w:p>
-    <w:p>
-      <w:pPr>
-        <w:pStyle w:val="style0"/>
-      </w:pPr>
-      <w:r>
-        <w:rPr>
-          <w:rFonts w:cs="Calibri" w:eastAsia="Calibri"/>
-          <w:b/>
-          <w:bCs/>
-          <w:color w:val="00000A"/>
-          <w:spacing w:val="0"/>
-          <w:position w:val="0"/>
-          <w:sz w:val="24"/>
-          <w:sz w:val="32"/>
-          <w:szCs w:val="32"/>
-          <w:u w:val="none"/>
-          <w:shd w:fill="FFFFFF" w:val="clear"/>
-          <w:vertAlign w:val="baseline"/>
-        </w:rPr>
-        <w:t xml:space="preserve">ID: </w:t>
-      </w:r>
-      <w:r>
-        <w:rPr>
-          <w:rFonts w:cs="Calibri" w:eastAsia="Calibri"/>
-          <w:b w:val="false"/>
-          <w:bCs w:val="false"/>
-          <w:color w:val="00000A"/>
-          <w:spacing w:val="0"/>
-          <w:position w:val="0"/>
-          <w:sz w:val="24"/>
-          <w:sz w:val="32"/>
-          <w:szCs w:val="32"/>
-          <w:u w:val="none"/>
-          <w:shd w:fill="FFFFFF" w:val="clear"/>
-          <w:vertAlign w:val="baseline"/>
-        </w:rPr>
-        <w:t>1.08</w:t>
-      </w:r>
-    </w:p>
-    <w:p>
-      <w:pPr>
-        <w:pStyle w:val="style0"/>
-      </w:pPr>
-      <w:r>
-        <w:rPr>
-          <w:rFonts w:cs="Calibri" w:eastAsia="Calibri"/>
-          <w:b/>
-          <w:bCs/>
-          <w:color w:val="00000A"/>
-          <w:spacing w:val="0"/>
-          <w:position w:val="0"/>
-          <w:sz w:val="24"/>
-          <w:sz w:val="32"/>
-          <w:szCs w:val="32"/>
-          <w:u w:val="none"/>
-          <w:shd w:fill="FFFFFF" w:val="clear"/>
-          <w:vertAlign w:val="baseline"/>
-        </w:rPr>
-        <w:t xml:space="preserve">Title: </w:t>
-      </w:r>
-      <w:r>
-        <w:rPr>
-          <w:rFonts w:cs="Calibri" w:eastAsia="Calibri"/>
-          <w:b w:val="false"/>
-          <w:bCs w:val="false"/>
-          <w:color w:val="00000A"/>
-          <w:spacing w:val="0"/>
-          <w:position w:val="0"/>
-          <w:sz w:val="24"/>
-          <w:sz w:val="32"/>
-          <w:szCs w:val="32"/>
-          <w:u w:val="none"/>
-          <w:shd w:fill="FFFFFF" w:val="clear"/>
-          <w:vertAlign w:val="baseline"/>
-        </w:rPr>
-        <w:t>Filter options.</w:t>
-      </w:r>
-    </w:p>
-    <w:p>
-      <w:pPr>
-        <w:pStyle w:val="style0"/>
-      </w:pPr>
-      <w:r>
-        <w:rPr>
-          <w:rFonts w:cs="Calibri" w:eastAsia="Calibri"/>
-          <w:b/>
-          <w:bCs/>
-          <w:color w:val="00000A"/>
-          <w:spacing w:val="0"/>
-          <w:position w:val="0"/>
-          <w:sz w:val="24"/>
-          <w:sz w:val="32"/>
-          <w:szCs w:val="32"/>
-          <w:u w:val="none"/>
-          <w:shd w:fill="FFFFFF" w:val="clear"/>
-          <w:vertAlign w:val="baseline"/>
-        </w:rPr>
-        <w:t xml:space="preserve">Description: </w:t>
-      </w:r>
-      <w:r>
-        <w:rPr>
-          <w:rFonts w:cs="Calibri" w:eastAsia="Calibri"/>
-          <w:b w:val="false"/>
-          <w:bCs w:val="false"/>
-          <w:color w:val="00000A"/>
-          <w:spacing w:val="0"/>
-          <w:position w:val="0"/>
-          <w:sz w:val="24"/>
-          <w:sz w:val="32"/>
-          <w:szCs w:val="32"/>
-          <w:u w:val="none"/>
-          <w:shd w:fill="FFFFFF" w:val="clear"/>
-          <w:vertAlign w:val="baseline"/>
-        </w:rPr>
-        <w:t>A user may switch between different filters to manipulate a taken or loaded picture.</w:t>
-      </w:r>
-    </w:p>
-    <w:p>
-      <w:pPr>
-        <w:pStyle w:val="style0"/>
-      </w:pPr>
-      <w:r>
-        <w:rPr>
-          <w:rFonts w:cs="Calibri" w:eastAsia="Calibri"/>
-          <w:b/>
-          <w:bCs/>
-          <w:color w:val="00000A"/>
-          <w:spacing w:val="0"/>
-          <w:position w:val="0"/>
-          <w:sz w:val="24"/>
-          <w:sz w:val="32"/>
-          <w:szCs w:val="32"/>
-          <w:u w:val="none"/>
-          <w:shd w:fill="FFFFFF" w:val="clear"/>
-          <w:vertAlign w:val="baseline"/>
-        </w:rPr>
-        <w:t xml:space="preserve">Rationale: </w:t>
-      </w:r>
-      <w:r>
-        <w:rPr>
-          <w:rFonts w:cs="Calibri" w:eastAsia="Calibri"/>
-          <w:b w:val="false"/>
-          <w:bCs w:val="false"/>
-          <w:color w:val="00000A"/>
-          <w:spacing w:val="0"/>
-          <w:position w:val="0"/>
-          <w:sz w:val="24"/>
-          <w:sz w:val="32"/>
-          <w:szCs w:val="32"/>
-          <w:u w:val="none"/>
-          <w:shd w:fill="FFFFFF" w:val="clear"/>
-          <w:vertAlign w:val="baseline"/>
-        </w:rPr>
-        <w:t>More filters will increase the user experience.</w:t>
-      </w:r>
-    </w:p>
-    <w:p>
-      <w:pPr>
-        <w:pStyle w:val="style0"/>
-      </w:pPr>
-      <w:r>
-        <w:rPr>
-          <w:rFonts w:cs="Calibri" w:eastAsia="Calibri"/>
-          <w:b/>
-          <w:bCs/>
-          <w:color w:val="00000A"/>
-          <w:spacing w:val="0"/>
-          <w:position w:val="0"/>
-          <w:sz w:val="24"/>
-          <w:sz w:val="32"/>
-          <w:szCs w:val="32"/>
-          <w:u w:val="none"/>
-          <w:shd w:fill="FFFFFF" w:val="clear"/>
-          <w:vertAlign w:val="baseline"/>
-        </w:rPr>
-        <w:t>Pre condition:</w:t>
-      </w:r>
-    </w:p>
-    <w:p>
-      <w:pPr>
-        <w:pStyle w:val="style0"/>
-      </w:pPr>
-      <w:r>
-        <w:rPr>
-          <w:rFonts w:cs="Calibri" w:eastAsia="Calibri"/>
-          <w:b/>
-          <w:bCs/>
-          <w:color w:val="00000A"/>
-          <w:spacing w:val="0"/>
-          <w:position w:val="0"/>
-          <w:sz w:val="24"/>
-          <w:sz w:val="32"/>
-          <w:szCs w:val="32"/>
-          <w:u w:val="none"/>
-          <w:shd w:fill="FFFFFF" w:val="clear"/>
-          <w:vertAlign w:val="baseline"/>
-        </w:rPr>
-        <w:t>Post condition:</w:t>
-      </w:r>
-    </w:p>
-    <w:p>
-      <w:pPr>
-        <w:pStyle w:val="style0"/>
-      </w:pPr>
-      <w:r>
-        <w:rPr>
-          <w:b/>
-          <w:bCs/>
-        </w:rPr>
-      </w:r>
-    </w:p>
-    <w:p>
-      <w:pPr>
-        <w:pStyle w:val="style0"/>
-      </w:pPr>
-      <w:r>
-        <w:rPr>
-          <w:rFonts w:cs="Calibri" w:eastAsia="Calibri"/>
-          <w:b/>
-          <w:bCs/>
-          <w:color w:val="00000A"/>
-          <w:spacing w:val="0"/>
-          <w:position w:val="0"/>
-          <w:sz w:val="24"/>
-          <w:sz w:val="32"/>
-          <w:szCs w:val="32"/>
-          <w:u w:val="none"/>
-          <w:shd w:fill="FFFFFF" w:val="clear"/>
-          <w:vertAlign w:val="baseline"/>
-        </w:rPr>
-        <w:t xml:space="preserve">ID: </w:t>
-      </w:r>
-      <w:r>
-        <w:rPr>
-          <w:rFonts w:cs="Calibri" w:eastAsia="Calibri"/>
-          <w:b w:val="false"/>
-          <w:bCs w:val="false"/>
-          <w:color w:val="00000A"/>
-          <w:spacing w:val="0"/>
-          <w:position w:val="0"/>
-          <w:sz w:val="24"/>
-          <w:sz w:val="32"/>
-          <w:szCs w:val="32"/>
-          <w:u w:val="none"/>
-          <w:shd w:fill="FFFFFF" w:val="clear"/>
-          <w:vertAlign w:val="baseline"/>
-        </w:rPr>
-        <w:t>1.09</w:t>
-      </w:r>
-    </w:p>
-    <w:p>
-      <w:pPr>
-        <w:pStyle w:val="style0"/>
-      </w:pPr>
-      <w:r>
-        <w:rPr>
-          <w:rFonts w:cs="Calibri" w:eastAsia="Calibri"/>
-          <w:b/>
-          <w:bCs/>
-          <w:color w:val="00000A"/>
-          <w:spacing w:val="0"/>
-          <w:position w:val="0"/>
-          <w:sz w:val="24"/>
-          <w:sz w:val="32"/>
-          <w:szCs w:val="32"/>
-          <w:u w:val="none"/>
-          <w:shd w:fill="FFFFFF" w:val="clear"/>
-          <w:vertAlign w:val="baseline"/>
-        </w:rPr>
-        <w:t xml:space="preserve">Title: </w:t>
-      </w:r>
-      <w:r>
-        <w:rPr>
-          <w:rFonts w:cs="Calibri" w:eastAsia="Calibri"/>
-          <w:b w:val="false"/>
-          <w:bCs w:val="false"/>
-          <w:color w:val="00000A"/>
-          <w:spacing w:val="0"/>
-          <w:position w:val="0"/>
-          <w:sz w:val="24"/>
-          <w:sz w:val="32"/>
-          <w:szCs w:val="32"/>
-          <w:u w:val="none"/>
-          <w:shd w:fill="FFFFFF" w:val="clear"/>
-          <w:vertAlign w:val="baseline"/>
-        </w:rPr>
-        <w:t>Picture options.</w:t>
-      </w:r>
-    </w:p>
-    <w:p>
-      <w:pPr>
-        <w:pStyle w:val="style0"/>
-      </w:pPr>
-      <w:r>
-        <w:rPr>
-          <w:rFonts w:cs="Calibri" w:eastAsia="Calibri"/>
-          <w:b/>
-          <w:bCs/>
-          <w:color w:val="00000A"/>
-          <w:spacing w:val="0"/>
-          <w:position w:val="0"/>
-          <w:sz w:val="24"/>
-          <w:sz w:val="32"/>
-          <w:szCs w:val="32"/>
-          <w:u w:val="none"/>
-          <w:shd w:fill="FFFFFF" w:val="clear"/>
-          <w:vertAlign w:val="baseline"/>
-        </w:rPr>
-        <w:t xml:space="preserve">Description: </w:t>
-      </w:r>
-      <w:r>
-        <w:rPr>
-          <w:rFonts w:cs="Calibri" w:eastAsia="Calibri"/>
-          <w:b w:val="false"/>
-          <w:bCs w:val="false"/>
-          <w:color w:val="00000A"/>
-          <w:spacing w:val="0"/>
-          <w:position w:val="0"/>
-          <w:sz w:val="24"/>
-          <w:sz w:val="32"/>
-          <w:szCs w:val="32"/>
-          <w:u w:val="none"/>
-          <w:shd w:fill="FFFFFF" w:val="clear"/>
-          <w:vertAlign w:val="baseline"/>
-        </w:rPr>
-        <w:t>A user can manipulate a picture, filtered or original, by changing the brightness and contrast.</w:t>
-      </w:r>
-    </w:p>
-    <w:p>
-      <w:pPr>
-        <w:pStyle w:val="style0"/>
-      </w:pPr>
-      <w:r>
-        <w:rPr>
-          <w:rFonts w:cs="Calibri" w:eastAsia="Calibri"/>
-          <w:b/>
-          <w:bCs/>
-          <w:color w:val="00000A"/>
-          <w:spacing w:val="0"/>
-          <w:position w:val="0"/>
-          <w:sz w:val="24"/>
-          <w:sz w:val="32"/>
-          <w:szCs w:val="32"/>
-          <w:u w:val="none"/>
-          <w:shd w:fill="FFFFFF" w:val="clear"/>
-          <w:vertAlign w:val="baseline"/>
-        </w:rPr>
-        <w:t xml:space="preserve">Rationale: </w:t>
-      </w:r>
-      <w:r>
-        <w:rPr>
-          <w:rFonts w:cs="Calibri" w:eastAsia="Calibri"/>
-          <w:b w:val="false"/>
-          <w:bCs w:val="false"/>
-          <w:color w:val="00000A"/>
-          <w:spacing w:val="0"/>
-          <w:position w:val="0"/>
-          <w:sz w:val="24"/>
-          <w:sz w:val="32"/>
-          <w:szCs w:val="32"/>
-          <w:u w:val="none"/>
-          <w:shd w:fill="FFFFFF" w:val="clear"/>
-          <w:vertAlign w:val="baseline"/>
-        </w:rPr>
-        <w:t>Picture options will work as a nice complement to 1.08 and increase the user experience further.</w:t>
-      </w:r>
-    </w:p>
-    <w:p>
-      <w:pPr>
-        <w:pStyle w:val="style0"/>
-      </w:pPr>
-      <w:r>
-        <w:rPr>
-          <w:rFonts w:cs="Calibri" w:eastAsia="Calibri"/>
-          <w:b/>
-          <w:bCs/>
-          <w:color w:val="00000A"/>
-          <w:spacing w:val="0"/>
-          <w:position w:val="0"/>
-          <w:sz w:val="24"/>
-          <w:sz w:val="32"/>
-          <w:szCs w:val="32"/>
-          <w:u w:val="none"/>
-          <w:shd w:fill="FFFFFF" w:val="clear"/>
-          <w:vertAlign w:val="baseline"/>
-        </w:rPr>
-        <w:t xml:space="preserve">Pre condition: </w:t>
-      </w:r>
-      <w:r>
-        <w:rPr>
-          <w:rFonts w:cs="Calibri" w:eastAsia="Calibri"/>
-          <w:b w:val="false"/>
-          <w:bCs w:val="false"/>
-          <w:color w:val="00000A"/>
-          <w:spacing w:val="0"/>
-          <w:position w:val="0"/>
-          <w:sz w:val="24"/>
-          <w:sz w:val="32"/>
-          <w:szCs w:val="32"/>
-          <w:u w:val="none"/>
-          <w:shd w:fill="FFFFFF" w:val="clear"/>
-          <w:vertAlign w:val="baseline"/>
-        </w:rPr>
-        <w:t>A user is unsatisfied with the properties of a picture.</w:t>
-      </w:r>
-    </w:p>
-    <w:p>
-      <w:pPr>
-        <w:pStyle w:val="style0"/>
-      </w:pPr>
-      <w:r>
-        <w:rPr>
-          <w:rFonts w:cs="Calibri" w:eastAsia="Calibri"/>
-          <w:b/>
-          <w:bCs/>
-          <w:color w:val="00000A"/>
-          <w:spacing w:val="0"/>
-          <w:position w:val="0"/>
-          <w:sz w:val="24"/>
-          <w:sz w:val="32"/>
-          <w:szCs w:val="32"/>
-          <w:u w:val="none"/>
-          <w:shd w:fill="FFFFFF" w:val="clear"/>
-          <w:vertAlign w:val="baseline"/>
-        </w:rPr>
-        <w:t xml:space="preserve">Post condition: </w:t>
-      </w:r>
-      <w:r>
-        <w:rPr>
-          <w:rFonts w:cs="Calibri" w:eastAsia="Calibri"/>
-          <w:b w:val="false"/>
-          <w:bCs w:val="false"/>
-          <w:color w:val="00000A"/>
-          <w:spacing w:val="0"/>
-          <w:position w:val="0"/>
-          <w:sz w:val="24"/>
-          <w:sz w:val="32"/>
-          <w:szCs w:val="32"/>
-          <w:u w:val="none"/>
-          <w:shd w:fill="FFFFFF" w:val="clear"/>
-          <w:vertAlign w:val="baseline"/>
-        </w:rPr>
-        <w:t>After using the provided picture options, the user is more or completely satisfied.</w:t>
-      </w:r>
-    </w:p>
-    <w:p>
-      <w:pPr>
-        <w:pStyle w:val="style0"/>
-      </w:pPr>
-      <w:r>
-        <w:rPr>
-          <w:b/>
-          <w:bCs/>
-        </w:rPr>
-      </w:r>
-    </w:p>
-    <w:p>
-      <w:pPr>
-        <w:pStyle w:val="style0"/>
-      </w:pPr>
-      <w:r>
-        <w:rPr>
-          <w:b/>
-          <w:bCs/>
-          <w:sz w:val="32"/>
-          <w:szCs w:val="32"/>
-        </w:rPr>
-        <w:t xml:space="preserve">ID: </w:t>
-      </w:r>
-      <w:r>
-        <w:rPr>
-          <w:b w:val="false"/>
-          <w:bCs w:val="false"/>
-          <w:sz w:val="32"/>
-          <w:szCs w:val="32"/>
-        </w:rPr>
-        <w:t>1.10</w:t>
-      </w:r>
-    </w:p>
-    <w:p>
-      <w:pPr>
-        <w:pStyle w:val="style0"/>
-      </w:pPr>
-      <w:r>
-        <w:rPr>
-          <w:b/>
-          <w:bCs/>
-          <w:sz w:val="32"/>
-          <w:szCs w:val="32"/>
-        </w:rPr>
-        <w:t xml:space="preserve">Title: </w:t>
-      </w:r>
-      <w:r>
-        <w:rPr>
-          <w:b w:val="false"/>
-          <w:bCs w:val="false"/>
-          <w:sz w:val="32"/>
-          <w:szCs w:val="32"/>
-        </w:rPr>
-        <w:t>Save availability.</w:t>
-      </w:r>
-    </w:p>
-    <w:p>
-      <w:pPr>
-        <w:pStyle w:val="style0"/>
-      </w:pPr>
-      <w:r>
-        <w:rPr>
-          <w:b/>
-          <w:bCs/>
-          <w:sz w:val="32"/>
-          <w:szCs w:val="32"/>
-        </w:rPr>
-        <w:t xml:space="preserve">Description: </w:t>
-      </w:r>
-      <w:r>
-        <w:rPr>
-          <w:b w:val="false"/>
-          <w:bCs w:val="false"/>
-          <w:sz w:val="32"/>
-          <w:szCs w:val="32"/>
-        </w:rPr>
-        <w:t>A user wishes to save a picture.</w:t>
-      </w:r>
-    </w:p>
-    <w:p>
-      <w:pPr>
-        <w:pStyle w:val="style0"/>
-      </w:pPr>
-      <w:r>
-        <w:rPr>
-          <w:b/>
-          <w:bCs/>
-          <w:sz w:val="32"/>
-          <w:szCs w:val="32"/>
-        </w:rPr>
-        <w:t xml:space="preserve">Rationale: </w:t>
-      </w:r>
-      <w:r>
-        <w:rPr>
-          <w:b w:val="false"/>
-          <w:bCs w:val="false"/>
-          <w:sz w:val="32"/>
-          <w:szCs w:val="32"/>
-        </w:rPr>
-        <w:t>It shouldn't matter if the picture is manipulated, converted or original. Neither should it matter if the picture was taken or loaded from the memory card, a user should always be able to his or her picture.</w:t>
-      </w:r>
-    </w:p>
-    <w:p>
-      <w:pPr>
-        <w:pStyle w:val="style0"/>
-      </w:pPr>
-      <w:r>
-        <w:rPr>
-          <w:b/>
-          <w:bCs/>
-          <w:sz w:val="32"/>
-          <w:szCs w:val="32"/>
-        </w:rPr>
-        <w:t xml:space="preserve">Pre condition: </w:t>
-      </w:r>
-      <w:r>
-        <w:rPr>
-          <w:b w:val="false"/>
-          <w:bCs w:val="false"/>
-          <w:sz w:val="32"/>
-          <w:szCs w:val="32"/>
-        </w:rPr>
-        <w:t>A user has a picture, manipulated or original, and wishes to save it.</w:t>
-      </w:r>
-    </w:p>
-    <w:p>
-      <w:pPr>
-        <w:pStyle w:val="style0"/>
-      </w:pPr>
-      <w:r>
-        <w:rPr>
-          <w:b/>
-          <w:bCs/>
-          <w:sz w:val="32"/>
-          <w:szCs w:val="32"/>
-        </w:rPr>
-        <w:t xml:space="preserve">Post condition: </w:t>
-      </w:r>
-      <w:r>
-        <w:rPr>
           <w:b w:val="false"/>
           <w:bCs w:val="false"/>
           <w:sz w:val="32"/>
           <w:szCs w:val="32"/>
         </w:rPr>
         <w:t>The picture is saved with the used filters and manipulation.</w:t>
+      </w:r>
+    </w:p>
+    <w:p>
+      <w:pPr>
+        <w:pStyle w:val="style0"/>
+      </w:pPr>
+      <w:r>
+        <w:rPr>
+          <w:b/>
+          <w:bCs/>
+          <w:sz w:val="32"/>
+          <w:szCs w:val="32"/>
+        </w:rPr>
+        <w:t xml:space="preserve">Rank: </w:t>
+      </w:r>
+      <w:r>
+        <w:rPr>
+          <w:b w:val="false"/>
+          <w:bCs w:val="false"/>
+          <w:sz w:val="32"/>
+          <w:szCs w:val="32"/>
+        </w:rPr>
+        <w:t>5.</w:t>
       </w:r>
     </w:p>
     <w:sectPr>
@@ -2667,13 +2991,7 @@
     <w:name w:val="Heading 1"/>
     <w:basedOn w:val="style16"/>
     <w:next w:val="style17"/>
-    <w:pPr>
-      <w:numPr>
-        <w:ilvl w:val="0"/>
-        <w:numId w:val="1"/>
-      </w:numPr>
-      <w:outlineLvl w:val="0"/>
-    </w:pPr>
+    <w:pPr/>
     <w:rPr>
       <w:b/>
       <w:bCs/>

</xml_diff>